<commit_message>
Background change, documentation tweak.
</commit_message>
<xml_diff>
--- a/Part 2 Documentation.docx
+++ b/Part 2 Documentation.docx
@@ -61,16 +61,7 @@
           <w:sz w:val="66"/>
           <w:u w:val="single"/>
         </w:rPr>
-        <w:t>COSC 304 Project</w:t>
-      </w:r>
-      <w:r>
-        <w:rPr>
-          <w:rFonts w:ascii="Times New Roman" w:hAnsi="Times New Roman" w:cs="Times New Roman"/>
-          <w:b/>
-          <w:sz w:val="66"/>
-          <w:u w:val="single"/>
-        </w:rPr>
-        <w:t>:</w:t>
+        <w:t>COSC 304 Project:</w:t>
       </w:r>
     </w:p>
     <w:p>
@@ -598,16 +589,7 @@
           <w:u w:val="single"/>
         </w:rPr>
         <w:lastRenderedPageBreak/>
-        <w:t>Executive Summary</w:t>
-      </w:r>
-      <w:r>
-        <w:rPr>
-          <w:rFonts w:ascii="Times New Roman" w:hAnsi="Times New Roman" w:cs="Times New Roman"/>
-          <w:b/>
-          <w:sz w:val="24"/>
-          <w:u w:val="single"/>
-        </w:rPr>
-        <w:t>:</w:t>
+        <w:t>Executive Summary:</w:t>
       </w:r>
     </w:p>
     <w:p>
@@ -763,16 +745,7 @@
           <w:sz w:val="24"/>
         </w:rPr>
         <w:tab/>
-        <w:t>The main focus of the site will be to promote a single, highly discounted item from the inventory available at our site. The main page of the website will be to promote this item (called “The Deal”), displaying images of the product with a list of what is av</w:t>
-      </w:r>
-      <w:bookmarkStart w:id="0" w:name="_GoBack"/>
-      <w:bookmarkEnd w:id="0"/>
-      <w:r>
-        <w:rPr>
-          <w:rFonts w:ascii="Times New Roman" w:hAnsi="Times New Roman" w:cs="Times New Roman"/>
-          <w:sz w:val="24"/>
-        </w:rPr>
-        <w:t xml:space="preserve">ailable of that product, such as sizes, quantities, and colours. Users will be able to select an item form the list, choose how many they would like, and add it to a “basket”. The page will also have a timer displaying how long the item is for sale for, and what the discount is on the product. When the timer runs out, another item would be randomly selected from the inventory to promote as the new “The Deal” product, and will update the main page to reflect the new item. </w:t>
+        <w:t xml:space="preserve">The main focus of the site will be to promote a single, highly discounted item from the inventory available at our site. The main page of the website will be to promote this item (called “The Deal”), displaying images of the product with a list of what is available of that product, such as sizes, quantities, and colours. Users will be able to select an item form the list, choose how many they would like, and add it to a “basket”. The page will also have a timer displaying how long the item is for sale for, and what the discount is on the product. When the timer runs out, another item would be randomly selected from the inventory to promote as the new “The Deal” product, and will update the main page to reflect the new item. </w:t>
       </w:r>
     </w:p>
     <w:p>
@@ -925,6 +898,7 @@
         </w:rPr>
       </w:pPr>
     </w:p>
+    <w:bookmarkStart w:id="0" w:name="_GoBack"/>
     <w:p>
       <w:pPr>
         <w:rPr>
@@ -937,7 +911,6 @@
         <w:rPr>
           <w:b/>
           <w:sz w:val="24"/>
-          <w:u w:val="single"/>
         </w:rPr>
         <w:object w:dxaOrig="8566" w:dyaOrig="13935">
           <v:shapetype id="_x0000_t75" coordsize="21600,21600" o:spt="75" o:preferrelative="t" path="m@4@5l@4@11@9@11@9@5xe" filled="f" stroked="f">
@@ -959,12 +932,13 @@
             <v:path o:extrusionok="f" gradientshapeok="t" o:connecttype="rect"/>
             <o:lock v:ext="edit" aspectratio="t"/>
           </v:shapetype>
-          <v:shape id="_x0000_i1025" type="#_x0000_t75" style="width:428.8pt;height:696.35pt" o:ole="">
+          <v:shape id="_x0000_i1025" type="#_x0000_t75" style="width:432.75pt;height:702pt" o:ole="">
             <v:imagedata r:id="rId6" o:title=""/>
           </v:shape>
-          <o:OLEObject Type="Embed" ProgID="Visio.Drawing.15" ShapeID="_x0000_i1025" DrawAspect="Content" ObjectID="_1476357794" r:id="rId7"/>
+          <o:OLEObject Type="Embed" ProgID="Visio.Drawing.15" ShapeID="_x0000_i1025" DrawAspect="Content" ObjectID="_1476708412" r:id="rId7"/>
         </w:object>
       </w:r>
+      <w:bookmarkEnd w:id="0"/>
     </w:p>
     <w:p>
       <w:pPr>
@@ -3469,6 +3443,62 @@
         <w:t>DELIMITER ;</w:t>
       </w:r>
       <w:proofErr w:type="gramEnd"/>
+    </w:p>
+    <w:p>
+      <w:pPr>
+        <w:spacing w:after="0" w:line="240" w:lineRule="auto"/>
+        <w:contextualSpacing/>
+        <w:rPr>
+          <w:rFonts w:ascii="Times New Roman" w:hAnsi="Times New Roman" w:cs="Times New Roman"/>
+          <w:sz w:val="24"/>
+          <w:szCs w:val="24"/>
+        </w:rPr>
+      </w:pPr>
+    </w:p>
+    <w:p>
+      <w:pPr>
+        <w:spacing w:after="0" w:line="240" w:lineRule="auto"/>
+        <w:contextualSpacing/>
+        <w:rPr>
+          <w:rFonts w:ascii="Times New Roman" w:hAnsi="Times New Roman" w:cs="Times New Roman"/>
+          <w:b/>
+          <w:sz w:val="28"/>
+          <w:szCs w:val="24"/>
+          <w:u w:val="single"/>
+        </w:rPr>
+      </w:pPr>
+      <w:r>
+        <w:rPr>
+          <w:rFonts w:ascii="Times New Roman" w:hAnsi="Times New Roman" w:cs="Times New Roman"/>
+          <w:b/>
+          <w:sz w:val="28"/>
+          <w:szCs w:val="24"/>
+          <w:u w:val="single"/>
+        </w:rPr>
+        <w:t>Site Map</w:t>
+      </w:r>
+    </w:p>
+    <w:p>
+      <w:pPr>
+        <w:spacing w:after="0" w:line="240" w:lineRule="auto"/>
+        <w:contextualSpacing/>
+        <w:rPr>
+          <w:rFonts w:ascii="Times New Roman" w:hAnsi="Times New Roman" w:cs="Times New Roman"/>
+          <w:sz w:val="32"/>
+          <w:szCs w:val="24"/>
+        </w:rPr>
+      </w:pPr>
+    </w:p>
+    <w:p>
+      <w:pPr>
+        <w:spacing w:after="0" w:line="240" w:lineRule="auto"/>
+        <w:contextualSpacing/>
+        <w:rPr>
+          <w:rFonts w:ascii="Times New Roman" w:hAnsi="Times New Roman" w:cs="Times New Roman"/>
+          <w:sz w:val="24"/>
+          <w:szCs w:val="24"/>
+        </w:rPr>
+      </w:pPr>
     </w:p>
     <w:sectPr>
       <w:footerReference w:type="default" r:id="rId8"/>

</xml_diff>